<commit_message>
Update documentation (credit: @luflip95)
</commit_message>
<xml_diff>
--- a/documentation/dokumentation_libretto.docx
+++ b/documentation/dokumentation_libretto.docx
@@ -3427,8 +3427,6 @@
         </w:rPr>
         <w:t xml:space="preserve">verkürzte </w:t>
       </w:r>
-      <w:bookmarkStart w:id="9" w:name="_GoBack"/>
-      <w:bookmarkEnd w:id="9"/>
       <w:r>
         <w:rPr>
           <w:rFonts w:ascii="Times New Roman" w:hAnsi="Times New Roman" w:cs="Times New Roman"/>
@@ -3792,7 +3790,7 @@
           <w:lang w:val="de-DE"/>
         </w:rPr>
       </w:pPr>
-      <w:bookmarkStart w:id="10" w:name="_Toc536521462"/>
+      <w:bookmarkStart w:id="9" w:name="_Toc536521462"/>
       <w:r>
         <w:rPr>
           <w:rFonts w:ascii="Times New Roman" w:hAnsi="Times New Roman" w:cs="Times New Roman"/>
@@ -3820,7 +3818,7 @@
         </w:rPr>
         <w:t>Indizieren</w:t>
       </w:r>
-      <w:bookmarkEnd w:id="10"/>
+      <w:bookmarkEnd w:id="9"/>
     </w:p>
     <w:p>
       <w:pPr>
@@ -3833,7 +3831,7 @@
           <w:lang w:val="de-DE"/>
         </w:rPr>
       </w:pPr>
-      <w:bookmarkStart w:id="11" w:name="_Toc536521463"/>
+      <w:bookmarkStart w:id="10" w:name="_Toc536521463"/>
       <w:r>
         <w:rPr>
           <w:rFonts w:ascii="Times New Roman" w:hAnsi="Times New Roman" w:cs="Times New Roman"/>
@@ -3852,6 +3850,503 @@
         </w:rPr>
         <w:t>. Evaluation</w:t>
       </w:r>
+      <w:bookmarkEnd w:id="10"/>
+    </w:p>
+    <w:p>
+      <w:pPr>
+        <w:spacing w:line="360" w:lineRule="auto"/>
+        <w:jc w:val="both"/>
+        <w:rPr>
+          <w:rFonts w:ascii="Times New Roman" w:hAnsi="Times New Roman" w:cs="Times New Roman"/>
+          <w:lang w:val="de-DE"/>
+        </w:rPr>
+      </w:pPr>
+      <w:r>
+        <w:rPr>
+          <w:rFonts w:ascii="Times New Roman" w:hAnsi="Times New Roman" w:cs="Times New Roman"/>
+          <w:lang w:val="de-DE"/>
+        </w:rPr>
+        <w:t>Die Evaluation</w:t>
+      </w:r>
+      <w:r>
+        <w:rPr>
+          <w:rFonts w:ascii="Times New Roman" w:hAnsi="Times New Roman" w:cs="Times New Roman"/>
+          <w:lang w:val="de-DE"/>
+        </w:rPr>
+        <w:t xml:space="preserve"> wurde anhand des Vorbildes der „Text Retrieval Conference</w:t>
+      </w:r>
+      <w:r>
+        <w:rPr>
+          <w:rFonts w:ascii="Times New Roman" w:hAnsi="Times New Roman" w:cs="Times New Roman"/>
+          <w:lang w:val="de-DE"/>
+        </w:rPr>
+        <w:t>“ (</w:t>
+      </w:r>
+      <w:r>
+        <w:rPr>
+          <w:rFonts w:ascii="Times New Roman" w:hAnsi="Times New Roman" w:cs="Times New Roman"/>
+          <w:lang w:val="de-DE"/>
+        </w:rPr>
+        <w:t xml:space="preserve">TREC) </w:t>
+      </w:r>
+      <w:r>
+        <w:rPr>
+          <w:rFonts w:ascii="Times New Roman" w:hAnsi="Times New Roman" w:cs="Times New Roman"/>
+          <w:lang w:val="de-DE"/>
+        </w:rPr>
+        <w:t>durchgeführt. In diesem Rahmen wurden 25 sogenannte Topics entworfen, welche die Suchmaschine auf ihre Funktionalität untersucht. Ein etwaiges Topic besteht aus einer zentralen Suchanfrage, aus der weitere Unteranfragen resultieren. Für die Bewertung der Resultate wurde eine Skala von -1 bis 1 verwendet:</w:t>
+      </w:r>
+    </w:p>
+    <w:p>
+      <w:pPr>
+        <w:pStyle w:val="Listenabsatz"/>
+        <w:numPr>
+          <w:ilvl w:val="0"/>
+          <w:numId w:val="8"/>
+        </w:numPr>
+        <w:spacing w:line="360" w:lineRule="auto"/>
+        <w:jc w:val="both"/>
+        <w:rPr>
+          <w:rFonts w:ascii="Times New Roman" w:hAnsi="Times New Roman" w:cs="Times New Roman"/>
+          <w:lang w:val="de-DE"/>
+        </w:rPr>
+      </w:pPr>
+      <w:r>
+        <w:rPr>
+          <w:rFonts w:ascii="Times New Roman" w:hAnsi="Times New Roman" w:cs="Times New Roman"/>
+          <w:lang w:val="de-DE"/>
+        </w:rPr>
+        <w:t>-</w:t>
+      </w:r>
+      <w:r>
+        <w:rPr>
+          <w:rFonts w:ascii="Times New Roman" w:hAnsi="Times New Roman" w:cs="Times New Roman"/>
+          <w:lang w:val="de-DE"/>
+        </w:rPr>
+        <w:t>1: nicht relevant, beziehungsweise kein hilfreiches Resultat</w:t>
+      </w:r>
+    </w:p>
+    <w:p>
+      <w:pPr>
+        <w:pStyle w:val="Listenabsatz"/>
+        <w:numPr>
+          <w:ilvl w:val="0"/>
+          <w:numId w:val="8"/>
+        </w:numPr>
+        <w:spacing w:line="360" w:lineRule="auto"/>
+        <w:jc w:val="both"/>
+        <w:rPr>
+          <w:rFonts w:ascii="Times New Roman" w:hAnsi="Times New Roman" w:cs="Times New Roman"/>
+          <w:lang w:val="de-DE"/>
+        </w:rPr>
+      </w:pPr>
+      <w:r>
+        <w:rPr>
+          <w:rFonts w:ascii="Times New Roman" w:hAnsi="Times New Roman" w:cs="Times New Roman"/>
+          <w:lang w:val="de-DE"/>
+        </w:rPr>
+        <w:t>0: relevant, erfüllt jedoch nicht den kompletten Umfang der Suchanfrage</w:t>
+      </w:r>
+    </w:p>
+    <w:p>
+      <w:pPr>
+        <w:pStyle w:val="Listenabsatz"/>
+        <w:numPr>
+          <w:ilvl w:val="0"/>
+          <w:numId w:val="8"/>
+        </w:numPr>
+        <w:spacing w:line="360" w:lineRule="auto"/>
+        <w:jc w:val="both"/>
+        <w:rPr>
+          <w:rFonts w:ascii="Times New Roman" w:hAnsi="Times New Roman" w:cs="Times New Roman"/>
+          <w:lang w:val="de-DE"/>
+        </w:rPr>
+      </w:pPr>
+      <w:r>
+        <w:rPr>
+          <w:rFonts w:ascii="Times New Roman" w:hAnsi="Times New Roman" w:cs="Times New Roman"/>
+          <w:lang w:val="de-DE"/>
+        </w:rPr>
+        <w:lastRenderedPageBreak/>
+        <w:t>1: sehr relevant und erfüllt die Suchanfrage in vollem Umfang</w:t>
+      </w:r>
+    </w:p>
+    <w:p>
+      <w:pPr>
+        <w:spacing w:line="360" w:lineRule="auto"/>
+        <w:jc w:val="both"/>
+        <w:rPr>
+          <w:rFonts w:ascii="Times New Roman" w:hAnsi="Times New Roman" w:cs="Times New Roman"/>
+          <w:lang w:val="de-DE"/>
+        </w:rPr>
+      </w:pPr>
+      <w:r>
+        <w:rPr>
+          <w:rFonts w:ascii="Times New Roman" w:hAnsi="Times New Roman" w:cs="Times New Roman"/>
+          <w:lang w:val="de-DE"/>
+        </w:rPr>
+        <w:t xml:space="preserve">Die Anfragen und Ergebnisse der Evaluation </w:t>
+      </w:r>
+      <w:r>
+        <w:rPr>
+          <w:rFonts w:ascii="Times New Roman" w:hAnsi="Times New Roman" w:cs="Times New Roman"/>
+          <w:lang w:val="de-DE"/>
+        </w:rPr>
+        <w:t xml:space="preserve">der letzten Version der Suchmaschine </w:t>
+      </w:r>
+      <w:r>
+        <w:rPr>
+          <w:rFonts w:ascii="Times New Roman" w:hAnsi="Times New Roman" w:cs="Times New Roman"/>
+          <w:lang w:val="de-DE"/>
+        </w:rPr>
+        <w:t>werden in folgender Tabelle zusammengefasst:</w:t>
+      </w:r>
+    </w:p>
+    <w:p>
+      <w:pPr>
+        <w:spacing w:line="360" w:lineRule="auto"/>
+        <w:jc w:val="both"/>
+        <w:rPr>
+          <w:rFonts w:ascii="Times New Roman" w:hAnsi="Times New Roman" w:cs="Times New Roman"/>
+          <w:lang w:val="de-DE"/>
+        </w:rPr>
+      </w:pPr>
+      <w:r>
+        <w:rPr>
+          <w:noProof/>
+        </w:rPr>
+        <w:drawing>
+          <wp:inline distT="0" distB="0" distL="0" distR="0">
+            <wp:extent cx="5760720" cy="6790690"/>
+            <wp:effectExtent l="0" t="0" r="0" b="0"/>
+            <wp:docPr id="2" name="Grafik 2"/>
+            <wp:cNvGraphicFramePr>
+              <a:graphicFrameLocks xmlns:a="http://schemas.openxmlformats.org/drawingml/2006/main" noChangeAspect="1"/>
+            </wp:cNvGraphicFramePr>
+            <a:graphic xmlns:a="http://schemas.openxmlformats.org/drawingml/2006/main">
+              <a:graphicData uri="http://schemas.openxmlformats.org/drawingml/2006/picture">
+                <pic:pic xmlns:pic="http://schemas.openxmlformats.org/drawingml/2006/picture">
+                  <pic:nvPicPr>
+                    <pic:cNvPr id="0" name="Picture 1"/>
+                    <pic:cNvPicPr>
+                      <a:picLocks noChangeAspect="1" noChangeArrowheads="1"/>
+                    </pic:cNvPicPr>
+                  </pic:nvPicPr>
+                  <pic:blipFill>
+                    <a:blip r:embed="rId7" cstate="print">
+                      <a:extLst>
+                        <a:ext uri="{28A0092B-C50C-407E-A947-70E740481C1C}">
+                          <a14:useLocalDpi xmlns:a14="http://schemas.microsoft.com/office/drawing/2010/main" val="0"/>
+                        </a:ext>
+                      </a:extLst>
+                    </a:blip>
+                    <a:srcRect/>
+                    <a:stretch>
+                      <a:fillRect/>
+                    </a:stretch>
+                  </pic:blipFill>
+                  <pic:spPr bwMode="auto">
+                    <a:xfrm>
+                      <a:off x="0" y="0"/>
+                      <a:ext cx="5760720" cy="6790690"/>
+                    </a:xfrm>
+                    <a:prstGeom prst="rect">
+                      <a:avLst/>
+                    </a:prstGeom>
+                    <a:noFill/>
+                    <a:ln>
+                      <a:noFill/>
+                    </a:ln>
+                  </pic:spPr>
+                </pic:pic>
+              </a:graphicData>
+            </a:graphic>
+          </wp:inline>
+        </w:drawing>
+      </w:r>
+    </w:p>
+    <w:p>
+      <w:pPr>
+        <w:spacing w:line="360" w:lineRule="auto"/>
+        <w:jc w:val="both"/>
+        <w:rPr>
+          <w:rFonts w:ascii="Times New Roman" w:hAnsi="Times New Roman" w:cs="Times New Roman"/>
+          <w:lang w:val="de-DE"/>
+        </w:rPr>
+      </w:pPr>
+    </w:p>
+    <w:p>
+      <w:pPr>
+        <w:spacing w:line="360" w:lineRule="auto"/>
+        <w:jc w:val="both"/>
+        <w:rPr>
+          <w:rFonts w:ascii="Times New Roman" w:hAnsi="Times New Roman" w:cs="Times New Roman"/>
+          <w:lang w:val="de-DE"/>
+        </w:rPr>
+      </w:pPr>
+    </w:p>
+    <w:p>
+      <w:pPr>
+        <w:spacing w:line="360" w:lineRule="auto"/>
+        <w:jc w:val="both"/>
+        <w:rPr>
+          <w:rFonts w:ascii="Times New Roman" w:hAnsi="Times New Roman" w:cs="Times New Roman"/>
+          <w:lang w:val="de-DE"/>
+        </w:rPr>
+      </w:pPr>
+    </w:p>
+    <w:p>
+      <w:pPr>
+        <w:spacing w:line="360" w:lineRule="auto"/>
+        <w:jc w:val="both"/>
+        <w:rPr>
+          <w:rFonts w:ascii="Times New Roman" w:hAnsi="Times New Roman" w:cs="Times New Roman"/>
+          <w:lang w:val="de-DE"/>
+        </w:rPr>
+      </w:pPr>
+      <w:r>
+        <w:rPr>
+          <w:noProof/>
+        </w:rPr>
+        <w:lastRenderedPageBreak/>
+        <w:drawing>
+          <wp:inline distT="0" distB="0" distL="0" distR="0">
+            <wp:extent cx="5760720" cy="6762750"/>
+            <wp:effectExtent l="0" t="0" r="0" b="0"/>
+            <wp:docPr id="3" name="Grafik 3"/>
+            <wp:cNvGraphicFramePr>
+              <a:graphicFrameLocks xmlns:a="http://schemas.openxmlformats.org/drawingml/2006/main" noChangeAspect="1"/>
+            </wp:cNvGraphicFramePr>
+            <a:graphic xmlns:a="http://schemas.openxmlformats.org/drawingml/2006/main">
+              <a:graphicData uri="http://schemas.openxmlformats.org/drawingml/2006/picture">
+                <pic:pic xmlns:pic="http://schemas.openxmlformats.org/drawingml/2006/picture">
+                  <pic:nvPicPr>
+                    <pic:cNvPr id="0" name="Picture 3"/>
+                    <pic:cNvPicPr>
+                      <a:picLocks noChangeAspect="1" noChangeArrowheads="1"/>
+                    </pic:cNvPicPr>
+                  </pic:nvPicPr>
+                  <pic:blipFill>
+                    <a:blip r:embed="rId8" cstate="print">
+                      <a:extLst>
+                        <a:ext uri="{28A0092B-C50C-407E-A947-70E740481C1C}">
+                          <a14:useLocalDpi xmlns:a14="http://schemas.microsoft.com/office/drawing/2010/main" val="0"/>
+                        </a:ext>
+                      </a:extLst>
+                    </a:blip>
+                    <a:srcRect/>
+                    <a:stretch>
+                      <a:fillRect/>
+                    </a:stretch>
+                  </pic:blipFill>
+                  <pic:spPr bwMode="auto">
+                    <a:xfrm>
+                      <a:off x="0" y="0"/>
+                      <a:ext cx="5760720" cy="6762750"/>
+                    </a:xfrm>
+                    <a:prstGeom prst="rect">
+                      <a:avLst/>
+                    </a:prstGeom>
+                    <a:noFill/>
+                    <a:ln>
+                      <a:noFill/>
+                    </a:ln>
+                  </pic:spPr>
+                </pic:pic>
+              </a:graphicData>
+            </a:graphic>
+          </wp:inline>
+        </w:drawing>
+      </w:r>
+    </w:p>
+    <w:p>
+      <w:pPr>
+        <w:spacing w:line="360" w:lineRule="auto"/>
+        <w:jc w:val="both"/>
+        <w:rPr>
+          <w:rFonts w:ascii="Times New Roman" w:hAnsi="Times New Roman" w:cs="Times New Roman"/>
+          <w:lang w:val="de-DE"/>
+        </w:rPr>
+      </w:pPr>
+      <w:r>
+        <w:rPr>
+          <w:noProof/>
+        </w:rPr>
+        <w:lastRenderedPageBreak/>
+        <w:drawing>
+          <wp:inline distT="0" distB="0" distL="0" distR="0">
+            <wp:extent cx="5760720" cy="2598420"/>
+            <wp:effectExtent l="0" t="0" r="0" b="0"/>
+            <wp:docPr id="4" name="Grafik 4"/>
+            <wp:cNvGraphicFramePr>
+              <a:graphicFrameLocks xmlns:a="http://schemas.openxmlformats.org/drawingml/2006/main" noChangeAspect="1"/>
+            </wp:cNvGraphicFramePr>
+            <a:graphic xmlns:a="http://schemas.openxmlformats.org/drawingml/2006/main">
+              <a:graphicData uri="http://schemas.openxmlformats.org/drawingml/2006/picture">
+                <pic:pic xmlns:pic="http://schemas.openxmlformats.org/drawingml/2006/picture">
+                  <pic:nvPicPr>
+                    <pic:cNvPr id="0" name="Picture 5"/>
+                    <pic:cNvPicPr>
+                      <a:picLocks noChangeAspect="1" noChangeArrowheads="1"/>
+                    </pic:cNvPicPr>
+                  </pic:nvPicPr>
+                  <pic:blipFill>
+                    <a:blip r:embed="rId9" cstate="print">
+                      <a:extLst>
+                        <a:ext uri="{28A0092B-C50C-407E-A947-70E740481C1C}">
+                          <a14:useLocalDpi xmlns:a14="http://schemas.microsoft.com/office/drawing/2010/main" val="0"/>
+                        </a:ext>
+                      </a:extLst>
+                    </a:blip>
+                    <a:srcRect/>
+                    <a:stretch>
+                      <a:fillRect/>
+                    </a:stretch>
+                  </pic:blipFill>
+                  <pic:spPr bwMode="auto">
+                    <a:xfrm>
+                      <a:off x="0" y="0"/>
+                      <a:ext cx="5760720" cy="2598420"/>
+                    </a:xfrm>
+                    <a:prstGeom prst="rect">
+                      <a:avLst/>
+                    </a:prstGeom>
+                    <a:noFill/>
+                    <a:ln>
+                      <a:noFill/>
+                    </a:ln>
+                  </pic:spPr>
+                </pic:pic>
+              </a:graphicData>
+            </a:graphic>
+          </wp:inline>
+        </w:drawing>
+      </w:r>
+    </w:p>
+    <w:p>
+      <w:pPr>
+        <w:spacing w:line="360" w:lineRule="auto"/>
+        <w:jc w:val="both"/>
+        <w:rPr>
+          <w:rFonts w:ascii="Times New Roman" w:hAnsi="Times New Roman" w:cs="Times New Roman"/>
+          <w:lang w:val="de-DE"/>
+        </w:rPr>
+      </w:pPr>
+      <w:r>
+        <w:rPr>
+          <w:rFonts w:ascii="Times New Roman" w:hAnsi="Times New Roman" w:cs="Times New Roman"/>
+          <w:lang w:val="de-DE"/>
+        </w:rPr>
+        <w:t>Die Ergebnisse der Evaluation sind entsprechend folgend verteilt:</w:t>
+      </w:r>
+    </w:p>
+    <w:p>
+      <w:pPr>
+        <w:pStyle w:val="Listenabsatz"/>
+        <w:numPr>
+          <w:ilvl w:val="0"/>
+          <w:numId w:val="9"/>
+        </w:numPr>
+        <w:spacing w:line="360" w:lineRule="auto"/>
+        <w:jc w:val="both"/>
+        <w:rPr>
+          <w:rFonts w:ascii="Times New Roman" w:hAnsi="Times New Roman" w:cs="Times New Roman"/>
+          <w:lang w:val="de-DE"/>
+        </w:rPr>
+      </w:pPr>
+      <w:r>
+        <w:rPr>
+          <w:rFonts w:ascii="Times New Roman" w:hAnsi="Times New Roman" w:cs="Times New Roman"/>
+          <w:lang w:val="de-DE"/>
+        </w:rPr>
+        <w:t xml:space="preserve">-1: </w:t>
+      </w:r>
+      <w:r>
+        <w:rPr>
+          <w:rFonts w:ascii="Times New Roman" w:hAnsi="Times New Roman" w:cs="Times New Roman"/>
+          <w:lang w:val="de-DE"/>
+        </w:rPr>
+        <w:tab/>
+        <w:t>11 Anfragen</w:t>
+      </w:r>
+    </w:p>
+    <w:p>
+      <w:pPr>
+        <w:pStyle w:val="Listenabsatz"/>
+        <w:numPr>
+          <w:ilvl w:val="0"/>
+          <w:numId w:val="9"/>
+        </w:numPr>
+        <w:spacing w:line="360" w:lineRule="auto"/>
+        <w:jc w:val="both"/>
+        <w:rPr>
+          <w:rFonts w:ascii="Times New Roman" w:hAnsi="Times New Roman" w:cs="Times New Roman"/>
+          <w:lang w:val="de-DE"/>
+        </w:rPr>
+      </w:pPr>
+      <w:r>
+        <w:rPr>
+          <w:rFonts w:ascii="Times New Roman" w:hAnsi="Times New Roman" w:cs="Times New Roman"/>
+          <w:lang w:val="de-DE"/>
+        </w:rPr>
+        <w:t xml:space="preserve">0: </w:t>
+      </w:r>
+      <w:r>
+        <w:rPr>
+          <w:rFonts w:ascii="Times New Roman" w:hAnsi="Times New Roman" w:cs="Times New Roman"/>
+          <w:lang w:val="de-DE"/>
+        </w:rPr>
+        <w:tab/>
+        <w:t>8 Anfragen</w:t>
+      </w:r>
+    </w:p>
+    <w:p>
+      <w:pPr>
+        <w:pStyle w:val="Listenabsatz"/>
+        <w:numPr>
+          <w:ilvl w:val="0"/>
+          <w:numId w:val="9"/>
+        </w:numPr>
+        <w:spacing w:line="360" w:lineRule="auto"/>
+        <w:jc w:val="both"/>
+        <w:rPr>
+          <w:rFonts w:ascii="Times New Roman" w:hAnsi="Times New Roman" w:cs="Times New Roman"/>
+          <w:lang w:val="de-DE"/>
+        </w:rPr>
+      </w:pPr>
+      <w:r>
+        <w:rPr>
+          <w:rFonts w:ascii="Times New Roman" w:hAnsi="Times New Roman" w:cs="Times New Roman"/>
+          <w:lang w:val="de-DE"/>
+        </w:rPr>
+        <w:t>1:</w:t>
+      </w:r>
+      <w:r>
+        <w:rPr>
+          <w:rFonts w:ascii="Times New Roman" w:hAnsi="Times New Roman" w:cs="Times New Roman"/>
+          <w:lang w:val="de-DE"/>
+        </w:rPr>
+        <w:tab/>
+        <w:t>5 Anfragen</w:t>
+      </w:r>
+    </w:p>
+    <w:p>
+      <w:pPr>
+        <w:spacing w:line="360" w:lineRule="auto"/>
+        <w:jc w:val="both"/>
+        <w:rPr>
+          <w:rFonts w:ascii="Times New Roman" w:hAnsi="Times New Roman" w:cs="Times New Roman"/>
+          <w:lang w:val="de-DE"/>
+        </w:rPr>
+      </w:pPr>
+      <w:r>
+        <w:rPr>
+          <w:rFonts w:ascii="Times New Roman" w:hAnsi="Times New Roman" w:cs="Times New Roman"/>
+          <w:lang w:val="de-DE"/>
+        </w:rPr>
+        <w:t xml:space="preserve">Mit der derzeitigen Version der Suchmaschine werden also bei mehr als 50% der gestellten Suchanfragen relevante Ergebnisse ausgegeben. </w:t>
+      </w:r>
+      <w:bookmarkStart w:id="11" w:name="_GoBack"/>
       <w:bookmarkEnd w:id="11"/>
     </w:p>
     <w:p>
@@ -3893,7 +4388,7 @@
           <w:lang w:val="de-DE"/>
         </w:rPr>
       </w:pPr>
-      <w:hyperlink r:id="rId7" w:history="1">
+      <w:hyperlink r:id="rId10" w:history="1">
         <w:r>
           <w:rPr>
             <w:rFonts w:ascii="Times New Roman" w:hAnsi="Times New Roman" w:cs="Times New Roman"/>
@@ -3910,7 +4405,7 @@
           <w:lang w:val="de-DE"/>
         </w:rPr>
       </w:pPr>
-      <w:hyperlink r:id="rId8" w:history="1">
+      <w:hyperlink r:id="rId11" w:history="1">
         <w:r>
           <w:rPr>
             <w:rFonts w:ascii="Times New Roman" w:hAnsi="Times New Roman" w:cs="Times New Roman"/>
@@ -3940,6 +4435,119 @@
 <file path=word/numbering.xml><?xml version="1.0" encoding="utf-8"?>
 <w:numbering xmlns:wpc="http://schemas.microsoft.com/office/word/2010/wordprocessingCanvas" xmlns:cx="http://schemas.microsoft.com/office/drawing/2014/chartex" xmlns:cx1="http://schemas.microsoft.com/office/drawing/2015/9/8/chartex" xmlns:cx2="http://schemas.microsoft.com/office/drawing/2015/10/21/chartex" xmlns:cx3="http://schemas.microsoft.com/office/drawing/2016/5/9/chartex" xmlns:cx4="http://schemas.microsoft.com/office/drawing/2016/5/10/chartex" xmlns:cx5="http://schemas.microsoft.com/office/drawing/2016/5/11/chartex" xmlns:cx6="http://schemas.microsoft.com/office/drawing/2016/5/12/chartex" xmlns:cx7="http://schemas.microsoft.com/office/drawing/2016/5/13/chartex" xmlns:cx8="http://schemas.microsoft.com/office/drawing/2016/5/14/chartex" xmlns:mc="http://schemas.openxmlformats.org/markup-compatibility/2006" xmlns:aink="http://schemas.microsoft.com/office/drawing/2016/ink" xmlns:am3d="http://schemas.microsoft.com/office/drawing/2017/model3d" xmlns:o="urn:schemas-microsoft-com:office:office" xmlns:r="http://schemas.openxmlformats.org/officeDocument/2006/relationships" xmlns:m="http://schemas.openxmlformats.org/officeDocument/2006/math" xmlns:v="urn:schemas-microsoft-com:vml" xmlns:wp14="http://schemas.microsoft.com/office/word/2010/wordprocessingDrawing" xmlns:wp="http://schemas.openxmlformats.org/drawingml/2006/wordprocessingDrawing" xmlns:w10="urn:schemas-microsoft-com:office:word" xmlns:w="http://schemas.openxmlformats.org/wordprocessingml/2006/main" xmlns:w14="http://schemas.microsoft.com/office/word/2010/wordml" xmlns:w15="http://schemas.microsoft.com/office/word/2012/wordml" xmlns:w16cid="http://schemas.microsoft.com/office/word/2016/wordml/cid" xmlns:w16se="http://schemas.microsoft.com/office/word/2015/wordml/symex" xmlns:wpg="http://schemas.microsoft.com/office/word/2010/wordprocessingGroup" xmlns:wpi="http://schemas.microsoft.com/office/word/2010/wordprocessingInk" xmlns:wne="http://schemas.microsoft.com/office/word/2006/wordml" xmlns:wps="http://schemas.microsoft.com/office/word/2010/wordprocessingShape" mc:Ignorable="w14 w15 w16se w16cid wp14">
   <w:abstractNum w:abstractNumId="0" w15:restartNumberingAfterBreak="0">
+    <w:nsid w:val="1F2A3F01"/>
+    <w:multiLevelType w:val="hybridMultilevel"/>
+    <w:tmpl w:val="874850AE"/>
+    <w:lvl w:ilvl="0" w:tplc="04070001">
+      <w:start w:val="1"/>
+      <w:numFmt w:val="bullet"/>
+      <w:lvlText w:val=""/>
+      <w:lvlJc w:val="left"/>
+      <w:pPr>
+        <w:ind w:left="780" w:hanging="360"/>
+      </w:pPr>
+      <w:rPr>
+        <w:rFonts w:ascii="Symbol" w:hAnsi="Symbol" w:hint="default"/>
+      </w:rPr>
+    </w:lvl>
+    <w:lvl w:ilvl="1" w:tplc="04070003" w:tentative="1">
+      <w:start w:val="1"/>
+      <w:numFmt w:val="bullet"/>
+      <w:lvlText w:val="o"/>
+      <w:lvlJc w:val="left"/>
+      <w:pPr>
+        <w:ind w:left="1500" w:hanging="360"/>
+      </w:pPr>
+      <w:rPr>
+        <w:rFonts w:ascii="Courier New" w:hAnsi="Courier New" w:cs="Courier New" w:hint="default"/>
+      </w:rPr>
+    </w:lvl>
+    <w:lvl w:ilvl="2" w:tplc="04070005" w:tentative="1">
+      <w:start w:val="1"/>
+      <w:numFmt w:val="bullet"/>
+      <w:lvlText w:val=""/>
+      <w:lvlJc w:val="left"/>
+      <w:pPr>
+        <w:ind w:left="2220" w:hanging="360"/>
+      </w:pPr>
+      <w:rPr>
+        <w:rFonts w:ascii="Wingdings" w:hAnsi="Wingdings" w:hint="default"/>
+      </w:rPr>
+    </w:lvl>
+    <w:lvl w:ilvl="3" w:tplc="04070001" w:tentative="1">
+      <w:start w:val="1"/>
+      <w:numFmt w:val="bullet"/>
+      <w:lvlText w:val=""/>
+      <w:lvlJc w:val="left"/>
+      <w:pPr>
+        <w:ind w:left="2940" w:hanging="360"/>
+      </w:pPr>
+      <w:rPr>
+        <w:rFonts w:ascii="Symbol" w:hAnsi="Symbol" w:hint="default"/>
+      </w:rPr>
+    </w:lvl>
+    <w:lvl w:ilvl="4" w:tplc="04070003" w:tentative="1">
+      <w:start w:val="1"/>
+      <w:numFmt w:val="bullet"/>
+      <w:lvlText w:val="o"/>
+      <w:lvlJc w:val="left"/>
+      <w:pPr>
+        <w:ind w:left="3660" w:hanging="360"/>
+      </w:pPr>
+      <w:rPr>
+        <w:rFonts w:ascii="Courier New" w:hAnsi="Courier New" w:cs="Courier New" w:hint="default"/>
+      </w:rPr>
+    </w:lvl>
+    <w:lvl w:ilvl="5" w:tplc="04070005" w:tentative="1">
+      <w:start w:val="1"/>
+      <w:numFmt w:val="bullet"/>
+      <w:lvlText w:val=""/>
+      <w:lvlJc w:val="left"/>
+      <w:pPr>
+        <w:ind w:left="4380" w:hanging="360"/>
+      </w:pPr>
+      <w:rPr>
+        <w:rFonts w:ascii="Wingdings" w:hAnsi="Wingdings" w:hint="default"/>
+      </w:rPr>
+    </w:lvl>
+    <w:lvl w:ilvl="6" w:tplc="04070001" w:tentative="1">
+      <w:start w:val="1"/>
+      <w:numFmt w:val="bullet"/>
+      <w:lvlText w:val=""/>
+      <w:lvlJc w:val="left"/>
+      <w:pPr>
+        <w:ind w:left="5100" w:hanging="360"/>
+      </w:pPr>
+      <w:rPr>
+        <w:rFonts w:ascii="Symbol" w:hAnsi="Symbol" w:hint="default"/>
+      </w:rPr>
+    </w:lvl>
+    <w:lvl w:ilvl="7" w:tplc="04070003" w:tentative="1">
+      <w:start w:val="1"/>
+      <w:numFmt w:val="bullet"/>
+      <w:lvlText w:val="o"/>
+      <w:lvlJc w:val="left"/>
+      <w:pPr>
+        <w:ind w:left="5820" w:hanging="360"/>
+      </w:pPr>
+      <w:rPr>
+        <w:rFonts w:ascii="Courier New" w:hAnsi="Courier New" w:cs="Courier New" w:hint="default"/>
+      </w:rPr>
+    </w:lvl>
+    <w:lvl w:ilvl="8" w:tplc="04070005" w:tentative="1">
+      <w:start w:val="1"/>
+      <w:numFmt w:val="bullet"/>
+      <w:lvlText w:val=""/>
+      <w:lvlJc w:val="left"/>
+      <w:pPr>
+        <w:ind w:left="6540" w:hanging="360"/>
+      </w:pPr>
+      <w:rPr>
+        <w:rFonts w:ascii="Wingdings" w:hAnsi="Wingdings" w:hint="default"/>
+      </w:rPr>
+    </w:lvl>
+  </w:abstractNum>
+  <w:abstractNum w:abstractNumId="1" w15:restartNumberingAfterBreak="0">
     <w:nsid w:val="33C672D6"/>
     <w:multiLevelType w:val="hybridMultilevel"/>
     <w:tmpl w:val="E6F8516E"/>
@@ -4028,7 +4636,7 @@
       </w:pPr>
     </w:lvl>
   </w:abstractNum>
-  <w:abstractNum w:abstractNumId="1" w15:restartNumberingAfterBreak="0">
+  <w:abstractNum w:abstractNumId="2" w15:restartNumberingAfterBreak="0">
     <w:nsid w:val="3AB02B09"/>
     <w:multiLevelType w:val="hybridMultilevel"/>
     <w:tmpl w:val="DFCEA04C"/>
@@ -4141,7 +4749,7 @@
       </w:rPr>
     </w:lvl>
   </w:abstractNum>
-  <w:abstractNum w:abstractNumId="2" w15:restartNumberingAfterBreak="0">
+  <w:abstractNum w:abstractNumId="3" w15:restartNumberingAfterBreak="0">
     <w:nsid w:val="3ACA270C"/>
     <w:multiLevelType w:val="hybridMultilevel"/>
     <w:tmpl w:val="CE5AC9B2"/>
@@ -4230,7 +4838,7 @@
       </w:pPr>
     </w:lvl>
   </w:abstractNum>
-  <w:abstractNum w:abstractNumId="3" w15:restartNumberingAfterBreak="0">
+  <w:abstractNum w:abstractNumId="4" w15:restartNumberingAfterBreak="0">
     <w:nsid w:val="448C6019"/>
     <w:multiLevelType w:val="hybridMultilevel"/>
     <w:tmpl w:val="5BF8D32E"/>
@@ -4319,7 +4927,7 @@
       </w:pPr>
     </w:lvl>
   </w:abstractNum>
-  <w:abstractNum w:abstractNumId="4" w15:restartNumberingAfterBreak="0">
+  <w:abstractNum w:abstractNumId="5" w15:restartNumberingAfterBreak="0">
     <w:nsid w:val="53CA418F"/>
     <w:multiLevelType w:val="hybridMultilevel"/>
     <w:tmpl w:val="DC2ACA32"/>
@@ -4409,7 +5017,120 @@
       </w:pPr>
     </w:lvl>
   </w:abstractNum>
-  <w:abstractNum w:abstractNumId="5" w15:restartNumberingAfterBreak="0">
+  <w:abstractNum w:abstractNumId="6" w15:restartNumberingAfterBreak="0">
+    <w:nsid w:val="6ACD1A15"/>
+    <w:multiLevelType w:val="hybridMultilevel"/>
+    <w:tmpl w:val="99002B94"/>
+    <w:lvl w:ilvl="0" w:tplc="04070001">
+      <w:start w:val="1"/>
+      <w:numFmt w:val="bullet"/>
+      <w:lvlText w:val=""/>
+      <w:lvlJc w:val="left"/>
+      <w:pPr>
+        <w:ind w:left="720" w:hanging="360"/>
+      </w:pPr>
+      <w:rPr>
+        <w:rFonts w:ascii="Symbol" w:hAnsi="Symbol" w:hint="default"/>
+      </w:rPr>
+    </w:lvl>
+    <w:lvl w:ilvl="1" w:tplc="04070003" w:tentative="1">
+      <w:start w:val="1"/>
+      <w:numFmt w:val="bullet"/>
+      <w:lvlText w:val="o"/>
+      <w:lvlJc w:val="left"/>
+      <w:pPr>
+        <w:ind w:left="1440" w:hanging="360"/>
+      </w:pPr>
+      <w:rPr>
+        <w:rFonts w:ascii="Courier New" w:hAnsi="Courier New" w:cs="Courier New" w:hint="default"/>
+      </w:rPr>
+    </w:lvl>
+    <w:lvl w:ilvl="2" w:tplc="04070005" w:tentative="1">
+      <w:start w:val="1"/>
+      <w:numFmt w:val="bullet"/>
+      <w:lvlText w:val=""/>
+      <w:lvlJc w:val="left"/>
+      <w:pPr>
+        <w:ind w:left="2160" w:hanging="360"/>
+      </w:pPr>
+      <w:rPr>
+        <w:rFonts w:ascii="Wingdings" w:hAnsi="Wingdings" w:hint="default"/>
+      </w:rPr>
+    </w:lvl>
+    <w:lvl w:ilvl="3" w:tplc="04070001" w:tentative="1">
+      <w:start w:val="1"/>
+      <w:numFmt w:val="bullet"/>
+      <w:lvlText w:val=""/>
+      <w:lvlJc w:val="left"/>
+      <w:pPr>
+        <w:ind w:left="2880" w:hanging="360"/>
+      </w:pPr>
+      <w:rPr>
+        <w:rFonts w:ascii="Symbol" w:hAnsi="Symbol" w:hint="default"/>
+      </w:rPr>
+    </w:lvl>
+    <w:lvl w:ilvl="4" w:tplc="04070003" w:tentative="1">
+      <w:start w:val="1"/>
+      <w:numFmt w:val="bullet"/>
+      <w:lvlText w:val="o"/>
+      <w:lvlJc w:val="left"/>
+      <w:pPr>
+        <w:ind w:left="3600" w:hanging="360"/>
+      </w:pPr>
+      <w:rPr>
+        <w:rFonts w:ascii="Courier New" w:hAnsi="Courier New" w:cs="Courier New" w:hint="default"/>
+      </w:rPr>
+    </w:lvl>
+    <w:lvl w:ilvl="5" w:tplc="04070005" w:tentative="1">
+      <w:start w:val="1"/>
+      <w:numFmt w:val="bullet"/>
+      <w:lvlText w:val=""/>
+      <w:lvlJc w:val="left"/>
+      <w:pPr>
+        <w:ind w:left="4320" w:hanging="360"/>
+      </w:pPr>
+      <w:rPr>
+        <w:rFonts w:ascii="Wingdings" w:hAnsi="Wingdings" w:hint="default"/>
+      </w:rPr>
+    </w:lvl>
+    <w:lvl w:ilvl="6" w:tplc="04070001" w:tentative="1">
+      <w:start w:val="1"/>
+      <w:numFmt w:val="bullet"/>
+      <w:lvlText w:val=""/>
+      <w:lvlJc w:val="left"/>
+      <w:pPr>
+        <w:ind w:left="5040" w:hanging="360"/>
+      </w:pPr>
+      <w:rPr>
+        <w:rFonts w:ascii="Symbol" w:hAnsi="Symbol" w:hint="default"/>
+      </w:rPr>
+    </w:lvl>
+    <w:lvl w:ilvl="7" w:tplc="04070003" w:tentative="1">
+      <w:start w:val="1"/>
+      <w:numFmt w:val="bullet"/>
+      <w:lvlText w:val="o"/>
+      <w:lvlJc w:val="left"/>
+      <w:pPr>
+        <w:ind w:left="5760" w:hanging="360"/>
+      </w:pPr>
+      <w:rPr>
+        <w:rFonts w:ascii="Courier New" w:hAnsi="Courier New" w:cs="Courier New" w:hint="default"/>
+      </w:rPr>
+    </w:lvl>
+    <w:lvl w:ilvl="8" w:tplc="04070005" w:tentative="1">
+      <w:start w:val="1"/>
+      <w:numFmt w:val="bullet"/>
+      <w:lvlText w:val=""/>
+      <w:lvlJc w:val="left"/>
+      <w:pPr>
+        <w:ind w:left="6480" w:hanging="360"/>
+      </w:pPr>
+      <w:rPr>
+        <w:rFonts w:ascii="Wingdings" w:hAnsi="Wingdings" w:hint="default"/>
+      </w:rPr>
+    </w:lvl>
+  </w:abstractNum>
+  <w:abstractNum w:abstractNumId="7" w15:restartNumberingAfterBreak="0">
     <w:nsid w:val="73A43C54"/>
     <w:multiLevelType w:val="hybridMultilevel"/>
     <w:tmpl w:val="D6BEC800"/>
@@ -4498,7 +5219,7 @@
       </w:pPr>
     </w:lvl>
   </w:abstractNum>
-  <w:abstractNum w:abstractNumId="6" w15:restartNumberingAfterBreak="0">
+  <w:abstractNum w:abstractNumId="8" w15:restartNumberingAfterBreak="0">
     <w:nsid w:val="7CAF22C4"/>
     <w:multiLevelType w:val="hybridMultilevel"/>
     <w:tmpl w:val="618A8748"/>
@@ -4588,25 +5309,31 @@
     </w:lvl>
   </w:abstractNum>
   <w:num w:numId="1">
+    <w:abstractNumId w:val="5"/>
+  </w:num>
+  <w:num w:numId="2">
+    <w:abstractNumId w:val="8"/>
+  </w:num>
+  <w:num w:numId="3">
+    <w:abstractNumId w:val="1"/>
+  </w:num>
+  <w:num w:numId="4">
     <w:abstractNumId w:val="4"/>
   </w:num>
-  <w:num w:numId="2">
-    <w:abstractNumId w:val="6"/>
+  <w:num w:numId="5">
+    <w:abstractNumId w:val="7"/>
   </w:num>
-  <w:num w:numId="3">
+  <w:num w:numId="6">
+    <w:abstractNumId w:val="2"/>
+  </w:num>
+  <w:num w:numId="7">
+    <w:abstractNumId w:val="3"/>
+  </w:num>
+  <w:num w:numId="8">
     <w:abstractNumId w:val="0"/>
   </w:num>
-  <w:num w:numId="4">
-    <w:abstractNumId w:val="3"/>
-  </w:num>
-  <w:num w:numId="5">
-    <w:abstractNumId w:val="5"/>
-  </w:num>
-  <w:num w:numId="6">
-    <w:abstractNumId w:val="1"/>
-  </w:num>
-  <w:num w:numId="7">
-    <w:abstractNumId w:val="2"/>
+  <w:num w:numId="9">
+    <w:abstractNumId w:val="6"/>
   </w:num>
 </w:numbering>
 </file>
@@ -5548,7 +6275,7 @@
 </file>
 
 <file path=customXml/itemProps1.xml><?xml version="1.0" encoding="utf-8"?>
-<ds:datastoreItem xmlns:ds="http://schemas.openxmlformats.org/officeDocument/2006/customXml" ds:itemID="{5998F0BF-8AB9-479E-9F72-42B594ED5322}">
+<ds:datastoreItem xmlns:ds="http://schemas.openxmlformats.org/officeDocument/2006/customXml" ds:itemID="{C43F5A43-9127-4535-A919-1779ADFB5EEF}">
   <ds:schemaRefs>
     <ds:schemaRef ds:uri="http://schemas.openxmlformats.org/officeDocument/2006/bibliography"/>
   </ds:schemaRefs>

</xml_diff>

<commit_message>
Evalutation + neue Doku
</commit_message>
<xml_diff>
--- a/documentation/dokumentation_libretto.docx
+++ b/documentation/dokumentation_libretto.docx
@@ -3427,8 +3427,6 @@
         </w:rPr>
         <w:t xml:space="preserve">verkürzte </w:t>
       </w:r>
-      <w:bookmarkStart w:id="9" w:name="_GoBack"/>
-      <w:bookmarkEnd w:id="9"/>
       <w:r>
         <w:rPr>
           <w:rFonts w:ascii="Times New Roman" w:hAnsi="Times New Roman" w:cs="Times New Roman"/>
@@ -3792,7 +3790,7 @@
           <w:lang w:val="de-DE"/>
         </w:rPr>
       </w:pPr>
-      <w:bookmarkStart w:id="10" w:name="_Toc536521462"/>
+      <w:bookmarkStart w:id="9" w:name="_Toc536521462"/>
       <w:r>
         <w:rPr>
           <w:rFonts w:ascii="Times New Roman" w:hAnsi="Times New Roman" w:cs="Times New Roman"/>
@@ -3820,7 +3818,7 @@
         </w:rPr>
         <w:t>Indizieren</w:t>
       </w:r>
-      <w:bookmarkEnd w:id="10"/>
+      <w:bookmarkEnd w:id="9"/>
     </w:p>
     <w:p>
       <w:pPr>
@@ -3833,7 +3831,7 @@
           <w:lang w:val="de-DE"/>
         </w:rPr>
       </w:pPr>
-      <w:bookmarkStart w:id="11" w:name="_Toc536521463"/>
+      <w:bookmarkStart w:id="10" w:name="_Toc536521463"/>
       <w:r>
         <w:rPr>
           <w:rFonts w:ascii="Times New Roman" w:hAnsi="Times New Roman" w:cs="Times New Roman"/>
@@ -3852,6 +3850,503 @@
         </w:rPr>
         <w:t>. Evaluation</w:t>
       </w:r>
+      <w:bookmarkEnd w:id="10"/>
+    </w:p>
+    <w:p>
+      <w:pPr>
+        <w:spacing w:line="360" w:lineRule="auto"/>
+        <w:jc w:val="both"/>
+        <w:rPr>
+          <w:rFonts w:ascii="Times New Roman" w:hAnsi="Times New Roman" w:cs="Times New Roman"/>
+          <w:lang w:val="de-DE"/>
+        </w:rPr>
+      </w:pPr>
+      <w:r>
+        <w:rPr>
+          <w:rFonts w:ascii="Times New Roman" w:hAnsi="Times New Roman" w:cs="Times New Roman"/>
+          <w:lang w:val="de-DE"/>
+        </w:rPr>
+        <w:t>Die Evaluation</w:t>
+      </w:r>
+      <w:r>
+        <w:rPr>
+          <w:rFonts w:ascii="Times New Roman" w:hAnsi="Times New Roman" w:cs="Times New Roman"/>
+          <w:lang w:val="de-DE"/>
+        </w:rPr>
+        <w:t xml:space="preserve"> wurde anhand des Vorbildes der „Text Retrieval Conference</w:t>
+      </w:r>
+      <w:r>
+        <w:rPr>
+          <w:rFonts w:ascii="Times New Roman" w:hAnsi="Times New Roman" w:cs="Times New Roman"/>
+          <w:lang w:val="de-DE"/>
+        </w:rPr>
+        <w:t>“ (</w:t>
+      </w:r>
+      <w:r>
+        <w:rPr>
+          <w:rFonts w:ascii="Times New Roman" w:hAnsi="Times New Roman" w:cs="Times New Roman"/>
+          <w:lang w:val="de-DE"/>
+        </w:rPr>
+        <w:t xml:space="preserve">TREC) </w:t>
+      </w:r>
+      <w:r>
+        <w:rPr>
+          <w:rFonts w:ascii="Times New Roman" w:hAnsi="Times New Roman" w:cs="Times New Roman"/>
+          <w:lang w:val="de-DE"/>
+        </w:rPr>
+        <w:t>durchgeführt. In diesem Rahmen wurden 25 sogenannte Topics entworfen, welche die Suchmaschine auf ihre Funktionalität untersucht. Ein etwaiges Topic besteht aus einer zentralen Suchanfrage, aus der weitere Unteranfragen resultieren. Für die Bewertung der Resultate wurde eine Skala von -1 bis 1 verwendet:</w:t>
+      </w:r>
+    </w:p>
+    <w:p>
+      <w:pPr>
+        <w:pStyle w:val="Listenabsatz"/>
+        <w:numPr>
+          <w:ilvl w:val="0"/>
+          <w:numId w:val="8"/>
+        </w:numPr>
+        <w:spacing w:line="360" w:lineRule="auto"/>
+        <w:jc w:val="both"/>
+        <w:rPr>
+          <w:rFonts w:ascii="Times New Roman" w:hAnsi="Times New Roman" w:cs="Times New Roman"/>
+          <w:lang w:val="de-DE"/>
+        </w:rPr>
+      </w:pPr>
+      <w:r>
+        <w:rPr>
+          <w:rFonts w:ascii="Times New Roman" w:hAnsi="Times New Roman" w:cs="Times New Roman"/>
+          <w:lang w:val="de-DE"/>
+        </w:rPr>
+        <w:t>-</w:t>
+      </w:r>
+      <w:r>
+        <w:rPr>
+          <w:rFonts w:ascii="Times New Roman" w:hAnsi="Times New Roman" w:cs="Times New Roman"/>
+          <w:lang w:val="de-DE"/>
+        </w:rPr>
+        <w:t>1: nicht relevant, beziehungsweise kein hilfreiches Resultat</w:t>
+      </w:r>
+    </w:p>
+    <w:p>
+      <w:pPr>
+        <w:pStyle w:val="Listenabsatz"/>
+        <w:numPr>
+          <w:ilvl w:val="0"/>
+          <w:numId w:val="8"/>
+        </w:numPr>
+        <w:spacing w:line="360" w:lineRule="auto"/>
+        <w:jc w:val="both"/>
+        <w:rPr>
+          <w:rFonts w:ascii="Times New Roman" w:hAnsi="Times New Roman" w:cs="Times New Roman"/>
+          <w:lang w:val="de-DE"/>
+        </w:rPr>
+      </w:pPr>
+      <w:r>
+        <w:rPr>
+          <w:rFonts w:ascii="Times New Roman" w:hAnsi="Times New Roman" w:cs="Times New Roman"/>
+          <w:lang w:val="de-DE"/>
+        </w:rPr>
+        <w:t>0: relevant, erfüllt jedoch nicht den kompletten Umfang der Suchanfrage</w:t>
+      </w:r>
+    </w:p>
+    <w:p>
+      <w:pPr>
+        <w:pStyle w:val="Listenabsatz"/>
+        <w:numPr>
+          <w:ilvl w:val="0"/>
+          <w:numId w:val="8"/>
+        </w:numPr>
+        <w:spacing w:line="360" w:lineRule="auto"/>
+        <w:jc w:val="both"/>
+        <w:rPr>
+          <w:rFonts w:ascii="Times New Roman" w:hAnsi="Times New Roman" w:cs="Times New Roman"/>
+          <w:lang w:val="de-DE"/>
+        </w:rPr>
+      </w:pPr>
+      <w:r>
+        <w:rPr>
+          <w:rFonts w:ascii="Times New Roman" w:hAnsi="Times New Roman" w:cs="Times New Roman"/>
+          <w:lang w:val="de-DE"/>
+        </w:rPr>
+        <w:lastRenderedPageBreak/>
+        <w:t>1: sehr relevant und erfüllt die Suchanfrage in vollem Umfang</w:t>
+      </w:r>
+    </w:p>
+    <w:p>
+      <w:pPr>
+        <w:spacing w:line="360" w:lineRule="auto"/>
+        <w:jc w:val="both"/>
+        <w:rPr>
+          <w:rFonts w:ascii="Times New Roman" w:hAnsi="Times New Roman" w:cs="Times New Roman"/>
+          <w:lang w:val="de-DE"/>
+        </w:rPr>
+      </w:pPr>
+      <w:r>
+        <w:rPr>
+          <w:rFonts w:ascii="Times New Roman" w:hAnsi="Times New Roman" w:cs="Times New Roman"/>
+          <w:lang w:val="de-DE"/>
+        </w:rPr>
+        <w:t xml:space="preserve">Die Anfragen und Ergebnisse der Evaluation </w:t>
+      </w:r>
+      <w:r>
+        <w:rPr>
+          <w:rFonts w:ascii="Times New Roman" w:hAnsi="Times New Roman" w:cs="Times New Roman"/>
+          <w:lang w:val="de-DE"/>
+        </w:rPr>
+        <w:t xml:space="preserve">der letzten Version der Suchmaschine </w:t>
+      </w:r>
+      <w:r>
+        <w:rPr>
+          <w:rFonts w:ascii="Times New Roman" w:hAnsi="Times New Roman" w:cs="Times New Roman"/>
+          <w:lang w:val="de-DE"/>
+        </w:rPr>
+        <w:t>werden in folgender Tabelle zusammengefasst:</w:t>
+      </w:r>
+    </w:p>
+    <w:p>
+      <w:pPr>
+        <w:spacing w:line="360" w:lineRule="auto"/>
+        <w:jc w:val="both"/>
+        <w:rPr>
+          <w:rFonts w:ascii="Times New Roman" w:hAnsi="Times New Roman" w:cs="Times New Roman"/>
+          <w:lang w:val="de-DE"/>
+        </w:rPr>
+      </w:pPr>
+      <w:r>
+        <w:rPr>
+          <w:noProof/>
+        </w:rPr>
+        <w:drawing>
+          <wp:inline distT="0" distB="0" distL="0" distR="0">
+            <wp:extent cx="5760720" cy="6790690"/>
+            <wp:effectExtent l="0" t="0" r="0" b="0"/>
+            <wp:docPr id="2" name="Grafik 2"/>
+            <wp:cNvGraphicFramePr>
+              <a:graphicFrameLocks xmlns:a="http://schemas.openxmlformats.org/drawingml/2006/main" noChangeAspect="1"/>
+            </wp:cNvGraphicFramePr>
+            <a:graphic xmlns:a="http://schemas.openxmlformats.org/drawingml/2006/main">
+              <a:graphicData uri="http://schemas.openxmlformats.org/drawingml/2006/picture">
+                <pic:pic xmlns:pic="http://schemas.openxmlformats.org/drawingml/2006/picture">
+                  <pic:nvPicPr>
+                    <pic:cNvPr id="0" name="Picture 1"/>
+                    <pic:cNvPicPr>
+                      <a:picLocks noChangeAspect="1" noChangeArrowheads="1"/>
+                    </pic:cNvPicPr>
+                  </pic:nvPicPr>
+                  <pic:blipFill>
+                    <a:blip r:embed="rId7" cstate="print">
+                      <a:extLst>
+                        <a:ext uri="{28A0092B-C50C-407E-A947-70E740481C1C}">
+                          <a14:useLocalDpi xmlns:a14="http://schemas.microsoft.com/office/drawing/2010/main" val="0"/>
+                        </a:ext>
+                      </a:extLst>
+                    </a:blip>
+                    <a:srcRect/>
+                    <a:stretch>
+                      <a:fillRect/>
+                    </a:stretch>
+                  </pic:blipFill>
+                  <pic:spPr bwMode="auto">
+                    <a:xfrm>
+                      <a:off x="0" y="0"/>
+                      <a:ext cx="5760720" cy="6790690"/>
+                    </a:xfrm>
+                    <a:prstGeom prst="rect">
+                      <a:avLst/>
+                    </a:prstGeom>
+                    <a:noFill/>
+                    <a:ln>
+                      <a:noFill/>
+                    </a:ln>
+                  </pic:spPr>
+                </pic:pic>
+              </a:graphicData>
+            </a:graphic>
+          </wp:inline>
+        </w:drawing>
+      </w:r>
+    </w:p>
+    <w:p>
+      <w:pPr>
+        <w:spacing w:line="360" w:lineRule="auto"/>
+        <w:jc w:val="both"/>
+        <w:rPr>
+          <w:rFonts w:ascii="Times New Roman" w:hAnsi="Times New Roman" w:cs="Times New Roman"/>
+          <w:lang w:val="de-DE"/>
+        </w:rPr>
+      </w:pPr>
+    </w:p>
+    <w:p>
+      <w:pPr>
+        <w:spacing w:line="360" w:lineRule="auto"/>
+        <w:jc w:val="both"/>
+        <w:rPr>
+          <w:rFonts w:ascii="Times New Roman" w:hAnsi="Times New Roman" w:cs="Times New Roman"/>
+          <w:lang w:val="de-DE"/>
+        </w:rPr>
+      </w:pPr>
+    </w:p>
+    <w:p>
+      <w:pPr>
+        <w:spacing w:line="360" w:lineRule="auto"/>
+        <w:jc w:val="both"/>
+        <w:rPr>
+          <w:rFonts w:ascii="Times New Roman" w:hAnsi="Times New Roman" w:cs="Times New Roman"/>
+          <w:lang w:val="de-DE"/>
+        </w:rPr>
+      </w:pPr>
+    </w:p>
+    <w:p>
+      <w:pPr>
+        <w:spacing w:line="360" w:lineRule="auto"/>
+        <w:jc w:val="both"/>
+        <w:rPr>
+          <w:rFonts w:ascii="Times New Roman" w:hAnsi="Times New Roman" w:cs="Times New Roman"/>
+          <w:lang w:val="de-DE"/>
+        </w:rPr>
+      </w:pPr>
+      <w:r>
+        <w:rPr>
+          <w:noProof/>
+        </w:rPr>
+        <w:lastRenderedPageBreak/>
+        <w:drawing>
+          <wp:inline distT="0" distB="0" distL="0" distR="0">
+            <wp:extent cx="5760720" cy="6762750"/>
+            <wp:effectExtent l="0" t="0" r="0" b="0"/>
+            <wp:docPr id="3" name="Grafik 3"/>
+            <wp:cNvGraphicFramePr>
+              <a:graphicFrameLocks xmlns:a="http://schemas.openxmlformats.org/drawingml/2006/main" noChangeAspect="1"/>
+            </wp:cNvGraphicFramePr>
+            <a:graphic xmlns:a="http://schemas.openxmlformats.org/drawingml/2006/main">
+              <a:graphicData uri="http://schemas.openxmlformats.org/drawingml/2006/picture">
+                <pic:pic xmlns:pic="http://schemas.openxmlformats.org/drawingml/2006/picture">
+                  <pic:nvPicPr>
+                    <pic:cNvPr id="0" name="Picture 3"/>
+                    <pic:cNvPicPr>
+                      <a:picLocks noChangeAspect="1" noChangeArrowheads="1"/>
+                    </pic:cNvPicPr>
+                  </pic:nvPicPr>
+                  <pic:blipFill>
+                    <a:blip r:embed="rId8" cstate="print">
+                      <a:extLst>
+                        <a:ext uri="{28A0092B-C50C-407E-A947-70E740481C1C}">
+                          <a14:useLocalDpi xmlns:a14="http://schemas.microsoft.com/office/drawing/2010/main" val="0"/>
+                        </a:ext>
+                      </a:extLst>
+                    </a:blip>
+                    <a:srcRect/>
+                    <a:stretch>
+                      <a:fillRect/>
+                    </a:stretch>
+                  </pic:blipFill>
+                  <pic:spPr bwMode="auto">
+                    <a:xfrm>
+                      <a:off x="0" y="0"/>
+                      <a:ext cx="5760720" cy="6762750"/>
+                    </a:xfrm>
+                    <a:prstGeom prst="rect">
+                      <a:avLst/>
+                    </a:prstGeom>
+                    <a:noFill/>
+                    <a:ln>
+                      <a:noFill/>
+                    </a:ln>
+                  </pic:spPr>
+                </pic:pic>
+              </a:graphicData>
+            </a:graphic>
+          </wp:inline>
+        </w:drawing>
+      </w:r>
+    </w:p>
+    <w:p>
+      <w:pPr>
+        <w:spacing w:line="360" w:lineRule="auto"/>
+        <w:jc w:val="both"/>
+        <w:rPr>
+          <w:rFonts w:ascii="Times New Roman" w:hAnsi="Times New Roman" w:cs="Times New Roman"/>
+          <w:lang w:val="de-DE"/>
+        </w:rPr>
+      </w:pPr>
+      <w:r>
+        <w:rPr>
+          <w:noProof/>
+        </w:rPr>
+        <w:lastRenderedPageBreak/>
+        <w:drawing>
+          <wp:inline distT="0" distB="0" distL="0" distR="0">
+            <wp:extent cx="5760720" cy="2598420"/>
+            <wp:effectExtent l="0" t="0" r="0" b="0"/>
+            <wp:docPr id="4" name="Grafik 4"/>
+            <wp:cNvGraphicFramePr>
+              <a:graphicFrameLocks xmlns:a="http://schemas.openxmlformats.org/drawingml/2006/main" noChangeAspect="1"/>
+            </wp:cNvGraphicFramePr>
+            <a:graphic xmlns:a="http://schemas.openxmlformats.org/drawingml/2006/main">
+              <a:graphicData uri="http://schemas.openxmlformats.org/drawingml/2006/picture">
+                <pic:pic xmlns:pic="http://schemas.openxmlformats.org/drawingml/2006/picture">
+                  <pic:nvPicPr>
+                    <pic:cNvPr id="0" name="Picture 5"/>
+                    <pic:cNvPicPr>
+                      <a:picLocks noChangeAspect="1" noChangeArrowheads="1"/>
+                    </pic:cNvPicPr>
+                  </pic:nvPicPr>
+                  <pic:blipFill>
+                    <a:blip r:embed="rId9" cstate="print">
+                      <a:extLst>
+                        <a:ext uri="{28A0092B-C50C-407E-A947-70E740481C1C}">
+                          <a14:useLocalDpi xmlns:a14="http://schemas.microsoft.com/office/drawing/2010/main" val="0"/>
+                        </a:ext>
+                      </a:extLst>
+                    </a:blip>
+                    <a:srcRect/>
+                    <a:stretch>
+                      <a:fillRect/>
+                    </a:stretch>
+                  </pic:blipFill>
+                  <pic:spPr bwMode="auto">
+                    <a:xfrm>
+                      <a:off x="0" y="0"/>
+                      <a:ext cx="5760720" cy="2598420"/>
+                    </a:xfrm>
+                    <a:prstGeom prst="rect">
+                      <a:avLst/>
+                    </a:prstGeom>
+                    <a:noFill/>
+                    <a:ln>
+                      <a:noFill/>
+                    </a:ln>
+                  </pic:spPr>
+                </pic:pic>
+              </a:graphicData>
+            </a:graphic>
+          </wp:inline>
+        </w:drawing>
+      </w:r>
+    </w:p>
+    <w:p>
+      <w:pPr>
+        <w:spacing w:line="360" w:lineRule="auto"/>
+        <w:jc w:val="both"/>
+        <w:rPr>
+          <w:rFonts w:ascii="Times New Roman" w:hAnsi="Times New Roman" w:cs="Times New Roman"/>
+          <w:lang w:val="de-DE"/>
+        </w:rPr>
+      </w:pPr>
+      <w:r>
+        <w:rPr>
+          <w:rFonts w:ascii="Times New Roman" w:hAnsi="Times New Roman" w:cs="Times New Roman"/>
+          <w:lang w:val="de-DE"/>
+        </w:rPr>
+        <w:t>Die Ergebnisse der Evaluation sind entsprechend folgend verteilt:</w:t>
+      </w:r>
+    </w:p>
+    <w:p>
+      <w:pPr>
+        <w:pStyle w:val="Listenabsatz"/>
+        <w:numPr>
+          <w:ilvl w:val="0"/>
+          <w:numId w:val="9"/>
+        </w:numPr>
+        <w:spacing w:line="360" w:lineRule="auto"/>
+        <w:jc w:val="both"/>
+        <w:rPr>
+          <w:rFonts w:ascii="Times New Roman" w:hAnsi="Times New Roman" w:cs="Times New Roman"/>
+          <w:lang w:val="de-DE"/>
+        </w:rPr>
+      </w:pPr>
+      <w:r>
+        <w:rPr>
+          <w:rFonts w:ascii="Times New Roman" w:hAnsi="Times New Roman" w:cs="Times New Roman"/>
+          <w:lang w:val="de-DE"/>
+        </w:rPr>
+        <w:t xml:space="preserve">-1: </w:t>
+      </w:r>
+      <w:r>
+        <w:rPr>
+          <w:rFonts w:ascii="Times New Roman" w:hAnsi="Times New Roman" w:cs="Times New Roman"/>
+          <w:lang w:val="de-DE"/>
+        </w:rPr>
+        <w:tab/>
+        <w:t>11 Anfragen</w:t>
+      </w:r>
+    </w:p>
+    <w:p>
+      <w:pPr>
+        <w:pStyle w:val="Listenabsatz"/>
+        <w:numPr>
+          <w:ilvl w:val="0"/>
+          <w:numId w:val="9"/>
+        </w:numPr>
+        <w:spacing w:line="360" w:lineRule="auto"/>
+        <w:jc w:val="both"/>
+        <w:rPr>
+          <w:rFonts w:ascii="Times New Roman" w:hAnsi="Times New Roman" w:cs="Times New Roman"/>
+          <w:lang w:val="de-DE"/>
+        </w:rPr>
+      </w:pPr>
+      <w:r>
+        <w:rPr>
+          <w:rFonts w:ascii="Times New Roman" w:hAnsi="Times New Roman" w:cs="Times New Roman"/>
+          <w:lang w:val="de-DE"/>
+        </w:rPr>
+        <w:t xml:space="preserve">0: </w:t>
+      </w:r>
+      <w:r>
+        <w:rPr>
+          <w:rFonts w:ascii="Times New Roman" w:hAnsi="Times New Roman" w:cs="Times New Roman"/>
+          <w:lang w:val="de-DE"/>
+        </w:rPr>
+        <w:tab/>
+        <w:t>8 Anfragen</w:t>
+      </w:r>
+    </w:p>
+    <w:p>
+      <w:pPr>
+        <w:pStyle w:val="Listenabsatz"/>
+        <w:numPr>
+          <w:ilvl w:val="0"/>
+          <w:numId w:val="9"/>
+        </w:numPr>
+        <w:spacing w:line="360" w:lineRule="auto"/>
+        <w:jc w:val="both"/>
+        <w:rPr>
+          <w:rFonts w:ascii="Times New Roman" w:hAnsi="Times New Roman" w:cs="Times New Roman"/>
+          <w:lang w:val="de-DE"/>
+        </w:rPr>
+      </w:pPr>
+      <w:r>
+        <w:rPr>
+          <w:rFonts w:ascii="Times New Roman" w:hAnsi="Times New Roman" w:cs="Times New Roman"/>
+          <w:lang w:val="de-DE"/>
+        </w:rPr>
+        <w:t>1:</w:t>
+      </w:r>
+      <w:r>
+        <w:rPr>
+          <w:rFonts w:ascii="Times New Roman" w:hAnsi="Times New Roman" w:cs="Times New Roman"/>
+          <w:lang w:val="de-DE"/>
+        </w:rPr>
+        <w:tab/>
+        <w:t>5 Anfragen</w:t>
+      </w:r>
+    </w:p>
+    <w:p>
+      <w:pPr>
+        <w:spacing w:line="360" w:lineRule="auto"/>
+        <w:jc w:val="both"/>
+        <w:rPr>
+          <w:rFonts w:ascii="Times New Roman" w:hAnsi="Times New Roman" w:cs="Times New Roman"/>
+          <w:lang w:val="de-DE"/>
+        </w:rPr>
+      </w:pPr>
+      <w:r>
+        <w:rPr>
+          <w:rFonts w:ascii="Times New Roman" w:hAnsi="Times New Roman" w:cs="Times New Roman"/>
+          <w:lang w:val="de-DE"/>
+        </w:rPr>
+        <w:t xml:space="preserve">Mit der derzeitigen Version der Suchmaschine werden also bei mehr als 50% der gestellten Suchanfragen relevante Ergebnisse ausgegeben. </w:t>
+      </w:r>
+      <w:bookmarkStart w:id="11" w:name="_GoBack"/>
       <w:bookmarkEnd w:id="11"/>
     </w:p>
     <w:p>
@@ -3893,7 +4388,7 @@
           <w:lang w:val="de-DE"/>
         </w:rPr>
       </w:pPr>
-      <w:hyperlink r:id="rId7" w:history="1">
+      <w:hyperlink r:id="rId10" w:history="1">
         <w:r>
           <w:rPr>
             <w:rFonts w:ascii="Times New Roman" w:hAnsi="Times New Roman" w:cs="Times New Roman"/>
@@ -3910,7 +4405,7 @@
           <w:lang w:val="de-DE"/>
         </w:rPr>
       </w:pPr>
-      <w:hyperlink r:id="rId8" w:history="1">
+      <w:hyperlink r:id="rId11" w:history="1">
         <w:r>
           <w:rPr>
             <w:rFonts w:ascii="Times New Roman" w:hAnsi="Times New Roman" w:cs="Times New Roman"/>
@@ -3940,6 +4435,119 @@
 <file path=word/numbering.xml><?xml version="1.0" encoding="utf-8"?>
 <w:numbering xmlns:wpc="http://schemas.microsoft.com/office/word/2010/wordprocessingCanvas" xmlns:cx="http://schemas.microsoft.com/office/drawing/2014/chartex" xmlns:cx1="http://schemas.microsoft.com/office/drawing/2015/9/8/chartex" xmlns:cx2="http://schemas.microsoft.com/office/drawing/2015/10/21/chartex" xmlns:cx3="http://schemas.microsoft.com/office/drawing/2016/5/9/chartex" xmlns:cx4="http://schemas.microsoft.com/office/drawing/2016/5/10/chartex" xmlns:cx5="http://schemas.microsoft.com/office/drawing/2016/5/11/chartex" xmlns:cx6="http://schemas.microsoft.com/office/drawing/2016/5/12/chartex" xmlns:cx7="http://schemas.microsoft.com/office/drawing/2016/5/13/chartex" xmlns:cx8="http://schemas.microsoft.com/office/drawing/2016/5/14/chartex" xmlns:mc="http://schemas.openxmlformats.org/markup-compatibility/2006" xmlns:aink="http://schemas.microsoft.com/office/drawing/2016/ink" xmlns:am3d="http://schemas.microsoft.com/office/drawing/2017/model3d" xmlns:o="urn:schemas-microsoft-com:office:office" xmlns:r="http://schemas.openxmlformats.org/officeDocument/2006/relationships" xmlns:m="http://schemas.openxmlformats.org/officeDocument/2006/math" xmlns:v="urn:schemas-microsoft-com:vml" xmlns:wp14="http://schemas.microsoft.com/office/word/2010/wordprocessingDrawing" xmlns:wp="http://schemas.openxmlformats.org/drawingml/2006/wordprocessingDrawing" xmlns:w10="urn:schemas-microsoft-com:office:word" xmlns:w="http://schemas.openxmlformats.org/wordprocessingml/2006/main" xmlns:w14="http://schemas.microsoft.com/office/word/2010/wordml" xmlns:w15="http://schemas.microsoft.com/office/word/2012/wordml" xmlns:w16cid="http://schemas.microsoft.com/office/word/2016/wordml/cid" xmlns:w16se="http://schemas.microsoft.com/office/word/2015/wordml/symex" xmlns:wpg="http://schemas.microsoft.com/office/word/2010/wordprocessingGroup" xmlns:wpi="http://schemas.microsoft.com/office/word/2010/wordprocessingInk" xmlns:wne="http://schemas.microsoft.com/office/word/2006/wordml" xmlns:wps="http://schemas.microsoft.com/office/word/2010/wordprocessingShape" mc:Ignorable="w14 w15 w16se w16cid wp14">
   <w:abstractNum w:abstractNumId="0" w15:restartNumberingAfterBreak="0">
+    <w:nsid w:val="1F2A3F01"/>
+    <w:multiLevelType w:val="hybridMultilevel"/>
+    <w:tmpl w:val="874850AE"/>
+    <w:lvl w:ilvl="0" w:tplc="04070001">
+      <w:start w:val="1"/>
+      <w:numFmt w:val="bullet"/>
+      <w:lvlText w:val=""/>
+      <w:lvlJc w:val="left"/>
+      <w:pPr>
+        <w:ind w:left="780" w:hanging="360"/>
+      </w:pPr>
+      <w:rPr>
+        <w:rFonts w:ascii="Symbol" w:hAnsi="Symbol" w:hint="default"/>
+      </w:rPr>
+    </w:lvl>
+    <w:lvl w:ilvl="1" w:tplc="04070003" w:tentative="1">
+      <w:start w:val="1"/>
+      <w:numFmt w:val="bullet"/>
+      <w:lvlText w:val="o"/>
+      <w:lvlJc w:val="left"/>
+      <w:pPr>
+        <w:ind w:left="1500" w:hanging="360"/>
+      </w:pPr>
+      <w:rPr>
+        <w:rFonts w:ascii="Courier New" w:hAnsi="Courier New" w:cs="Courier New" w:hint="default"/>
+      </w:rPr>
+    </w:lvl>
+    <w:lvl w:ilvl="2" w:tplc="04070005" w:tentative="1">
+      <w:start w:val="1"/>
+      <w:numFmt w:val="bullet"/>
+      <w:lvlText w:val=""/>
+      <w:lvlJc w:val="left"/>
+      <w:pPr>
+        <w:ind w:left="2220" w:hanging="360"/>
+      </w:pPr>
+      <w:rPr>
+        <w:rFonts w:ascii="Wingdings" w:hAnsi="Wingdings" w:hint="default"/>
+      </w:rPr>
+    </w:lvl>
+    <w:lvl w:ilvl="3" w:tplc="04070001" w:tentative="1">
+      <w:start w:val="1"/>
+      <w:numFmt w:val="bullet"/>
+      <w:lvlText w:val=""/>
+      <w:lvlJc w:val="left"/>
+      <w:pPr>
+        <w:ind w:left="2940" w:hanging="360"/>
+      </w:pPr>
+      <w:rPr>
+        <w:rFonts w:ascii="Symbol" w:hAnsi="Symbol" w:hint="default"/>
+      </w:rPr>
+    </w:lvl>
+    <w:lvl w:ilvl="4" w:tplc="04070003" w:tentative="1">
+      <w:start w:val="1"/>
+      <w:numFmt w:val="bullet"/>
+      <w:lvlText w:val="o"/>
+      <w:lvlJc w:val="left"/>
+      <w:pPr>
+        <w:ind w:left="3660" w:hanging="360"/>
+      </w:pPr>
+      <w:rPr>
+        <w:rFonts w:ascii="Courier New" w:hAnsi="Courier New" w:cs="Courier New" w:hint="default"/>
+      </w:rPr>
+    </w:lvl>
+    <w:lvl w:ilvl="5" w:tplc="04070005" w:tentative="1">
+      <w:start w:val="1"/>
+      <w:numFmt w:val="bullet"/>
+      <w:lvlText w:val=""/>
+      <w:lvlJc w:val="left"/>
+      <w:pPr>
+        <w:ind w:left="4380" w:hanging="360"/>
+      </w:pPr>
+      <w:rPr>
+        <w:rFonts w:ascii="Wingdings" w:hAnsi="Wingdings" w:hint="default"/>
+      </w:rPr>
+    </w:lvl>
+    <w:lvl w:ilvl="6" w:tplc="04070001" w:tentative="1">
+      <w:start w:val="1"/>
+      <w:numFmt w:val="bullet"/>
+      <w:lvlText w:val=""/>
+      <w:lvlJc w:val="left"/>
+      <w:pPr>
+        <w:ind w:left="5100" w:hanging="360"/>
+      </w:pPr>
+      <w:rPr>
+        <w:rFonts w:ascii="Symbol" w:hAnsi="Symbol" w:hint="default"/>
+      </w:rPr>
+    </w:lvl>
+    <w:lvl w:ilvl="7" w:tplc="04070003" w:tentative="1">
+      <w:start w:val="1"/>
+      <w:numFmt w:val="bullet"/>
+      <w:lvlText w:val="o"/>
+      <w:lvlJc w:val="left"/>
+      <w:pPr>
+        <w:ind w:left="5820" w:hanging="360"/>
+      </w:pPr>
+      <w:rPr>
+        <w:rFonts w:ascii="Courier New" w:hAnsi="Courier New" w:cs="Courier New" w:hint="default"/>
+      </w:rPr>
+    </w:lvl>
+    <w:lvl w:ilvl="8" w:tplc="04070005" w:tentative="1">
+      <w:start w:val="1"/>
+      <w:numFmt w:val="bullet"/>
+      <w:lvlText w:val=""/>
+      <w:lvlJc w:val="left"/>
+      <w:pPr>
+        <w:ind w:left="6540" w:hanging="360"/>
+      </w:pPr>
+      <w:rPr>
+        <w:rFonts w:ascii="Wingdings" w:hAnsi="Wingdings" w:hint="default"/>
+      </w:rPr>
+    </w:lvl>
+  </w:abstractNum>
+  <w:abstractNum w:abstractNumId="1" w15:restartNumberingAfterBreak="0">
     <w:nsid w:val="33C672D6"/>
     <w:multiLevelType w:val="hybridMultilevel"/>
     <w:tmpl w:val="E6F8516E"/>
@@ -4028,7 +4636,7 @@
       </w:pPr>
     </w:lvl>
   </w:abstractNum>
-  <w:abstractNum w:abstractNumId="1" w15:restartNumberingAfterBreak="0">
+  <w:abstractNum w:abstractNumId="2" w15:restartNumberingAfterBreak="0">
     <w:nsid w:val="3AB02B09"/>
     <w:multiLevelType w:val="hybridMultilevel"/>
     <w:tmpl w:val="DFCEA04C"/>
@@ -4141,7 +4749,7 @@
       </w:rPr>
     </w:lvl>
   </w:abstractNum>
-  <w:abstractNum w:abstractNumId="2" w15:restartNumberingAfterBreak="0">
+  <w:abstractNum w:abstractNumId="3" w15:restartNumberingAfterBreak="0">
     <w:nsid w:val="3ACA270C"/>
     <w:multiLevelType w:val="hybridMultilevel"/>
     <w:tmpl w:val="CE5AC9B2"/>
@@ -4230,7 +4838,7 @@
       </w:pPr>
     </w:lvl>
   </w:abstractNum>
-  <w:abstractNum w:abstractNumId="3" w15:restartNumberingAfterBreak="0">
+  <w:abstractNum w:abstractNumId="4" w15:restartNumberingAfterBreak="0">
     <w:nsid w:val="448C6019"/>
     <w:multiLevelType w:val="hybridMultilevel"/>
     <w:tmpl w:val="5BF8D32E"/>
@@ -4319,7 +4927,7 @@
       </w:pPr>
     </w:lvl>
   </w:abstractNum>
-  <w:abstractNum w:abstractNumId="4" w15:restartNumberingAfterBreak="0">
+  <w:abstractNum w:abstractNumId="5" w15:restartNumberingAfterBreak="0">
     <w:nsid w:val="53CA418F"/>
     <w:multiLevelType w:val="hybridMultilevel"/>
     <w:tmpl w:val="DC2ACA32"/>
@@ -4409,7 +5017,120 @@
       </w:pPr>
     </w:lvl>
   </w:abstractNum>
-  <w:abstractNum w:abstractNumId="5" w15:restartNumberingAfterBreak="0">
+  <w:abstractNum w:abstractNumId="6" w15:restartNumberingAfterBreak="0">
+    <w:nsid w:val="6ACD1A15"/>
+    <w:multiLevelType w:val="hybridMultilevel"/>
+    <w:tmpl w:val="99002B94"/>
+    <w:lvl w:ilvl="0" w:tplc="04070001">
+      <w:start w:val="1"/>
+      <w:numFmt w:val="bullet"/>
+      <w:lvlText w:val=""/>
+      <w:lvlJc w:val="left"/>
+      <w:pPr>
+        <w:ind w:left="720" w:hanging="360"/>
+      </w:pPr>
+      <w:rPr>
+        <w:rFonts w:ascii="Symbol" w:hAnsi="Symbol" w:hint="default"/>
+      </w:rPr>
+    </w:lvl>
+    <w:lvl w:ilvl="1" w:tplc="04070003" w:tentative="1">
+      <w:start w:val="1"/>
+      <w:numFmt w:val="bullet"/>
+      <w:lvlText w:val="o"/>
+      <w:lvlJc w:val="left"/>
+      <w:pPr>
+        <w:ind w:left="1440" w:hanging="360"/>
+      </w:pPr>
+      <w:rPr>
+        <w:rFonts w:ascii="Courier New" w:hAnsi="Courier New" w:cs="Courier New" w:hint="default"/>
+      </w:rPr>
+    </w:lvl>
+    <w:lvl w:ilvl="2" w:tplc="04070005" w:tentative="1">
+      <w:start w:val="1"/>
+      <w:numFmt w:val="bullet"/>
+      <w:lvlText w:val=""/>
+      <w:lvlJc w:val="left"/>
+      <w:pPr>
+        <w:ind w:left="2160" w:hanging="360"/>
+      </w:pPr>
+      <w:rPr>
+        <w:rFonts w:ascii="Wingdings" w:hAnsi="Wingdings" w:hint="default"/>
+      </w:rPr>
+    </w:lvl>
+    <w:lvl w:ilvl="3" w:tplc="04070001" w:tentative="1">
+      <w:start w:val="1"/>
+      <w:numFmt w:val="bullet"/>
+      <w:lvlText w:val=""/>
+      <w:lvlJc w:val="left"/>
+      <w:pPr>
+        <w:ind w:left="2880" w:hanging="360"/>
+      </w:pPr>
+      <w:rPr>
+        <w:rFonts w:ascii="Symbol" w:hAnsi="Symbol" w:hint="default"/>
+      </w:rPr>
+    </w:lvl>
+    <w:lvl w:ilvl="4" w:tplc="04070003" w:tentative="1">
+      <w:start w:val="1"/>
+      <w:numFmt w:val="bullet"/>
+      <w:lvlText w:val="o"/>
+      <w:lvlJc w:val="left"/>
+      <w:pPr>
+        <w:ind w:left="3600" w:hanging="360"/>
+      </w:pPr>
+      <w:rPr>
+        <w:rFonts w:ascii="Courier New" w:hAnsi="Courier New" w:cs="Courier New" w:hint="default"/>
+      </w:rPr>
+    </w:lvl>
+    <w:lvl w:ilvl="5" w:tplc="04070005" w:tentative="1">
+      <w:start w:val="1"/>
+      <w:numFmt w:val="bullet"/>
+      <w:lvlText w:val=""/>
+      <w:lvlJc w:val="left"/>
+      <w:pPr>
+        <w:ind w:left="4320" w:hanging="360"/>
+      </w:pPr>
+      <w:rPr>
+        <w:rFonts w:ascii="Wingdings" w:hAnsi="Wingdings" w:hint="default"/>
+      </w:rPr>
+    </w:lvl>
+    <w:lvl w:ilvl="6" w:tplc="04070001" w:tentative="1">
+      <w:start w:val="1"/>
+      <w:numFmt w:val="bullet"/>
+      <w:lvlText w:val=""/>
+      <w:lvlJc w:val="left"/>
+      <w:pPr>
+        <w:ind w:left="5040" w:hanging="360"/>
+      </w:pPr>
+      <w:rPr>
+        <w:rFonts w:ascii="Symbol" w:hAnsi="Symbol" w:hint="default"/>
+      </w:rPr>
+    </w:lvl>
+    <w:lvl w:ilvl="7" w:tplc="04070003" w:tentative="1">
+      <w:start w:val="1"/>
+      <w:numFmt w:val="bullet"/>
+      <w:lvlText w:val="o"/>
+      <w:lvlJc w:val="left"/>
+      <w:pPr>
+        <w:ind w:left="5760" w:hanging="360"/>
+      </w:pPr>
+      <w:rPr>
+        <w:rFonts w:ascii="Courier New" w:hAnsi="Courier New" w:cs="Courier New" w:hint="default"/>
+      </w:rPr>
+    </w:lvl>
+    <w:lvl w:ilvl="8" w:tplc="04070005" w:tentative="1">
+      <w:start w:val="1"/>
+      <w:numFmt w:val="bullet"/>
+      <w:lvlText w:val=""/>
+      <w:lvlJc w:val="left"/>
+      <w:pPr>
+        <w:ind w:left="6480" w:hanging="360"/>
+      </w:pPr>
+      <w:rPr>
+        <w:rFonts w:ascii="Wingdings" w:hAnsi="Wingdings" w:hint="default"/>
+      </w:rPr>
+    </w:lvl>
+  </w:abstractNum>
+  <w:abstractNum w:abstractNumId="7" w15:restartNumberingAfterBreak="0">
     <w:nsid w:val="73A43C54"/>
     <w:multiLevelType w:val="hybridMultilevel"/>
     <w:tmpl w:val="D6BEC800"/>
@@ -4498,7 +5219,7 @@
       </w:pPr>
     </w:lvl>
   </w:abstractNum>
-  <w:abstractNum w:abstractNumId="6" w15:restartNumberingAfterBreak="0">
+  <w:abstractNum w:abstractNumId="8" w15:restartNumberingAfterBreak="0">
     <w:nsid w:val="7CAF22C4"/>
     <w:multiLevelType w:val="hybridMultilevel"/>
     <w:tmpl w:val="618A8748"/>
@@ -4588,25 +5309,31 @@
     </w:lvl>
   </w:abstractNum>
   <w:num w:numId="1">
+    <w:abstractNumId w:val="5"/>
+  </w:num>
+  <w:num w:numId="2">
+    <w:abstractNumId w:val="8"/>
+  </w:num>
+  <w:num w:numId="3">
+    <w:abstractNumId w:val="1"/>
+  </w:num>
+  <w:num w:numId="4">
     <w:abstractNumId w:val="4"/>
   </w:num>
-  <w:num w:numId="2">
-    <w:abstractNumId w:val="6"/>
+  <w:num w:numId="5">
+    <w:abstractNumId w:val="7"/>
   </w:num>
-  <w:num w:numId="3">
+  <w:num w:numId="6">
+    <w:abstractNumId w:val="2"/>
+  </w:num>
+  <w:num w:numId="7">
+    <w:abstractNumId w:val="3"/>
+  </w:num>
+  <w:num w:numId="8">
     <w:abstractNumId w:val="0"/>
   </w:num>
-  <w:num w:numId="4">
-    <w:abstractNumId w:val="3"/>
-  </w:num>
-  <w:num w:numId="5">
-    <w:abstractNumId w:val="5"/>
-  </w:num>
-  <w:num w:numId="6">
-    <w:abstractNumId w:val="1"/>
-  </w:num>
-  <w:num w:numId="7">
-    <w:abstractNumId w:val="2"/>
+  <w:num w:numId="9">
+    <w:abstractNumId w:val="6"/>
   </w:num>
 </w:numbering>
 </file>
@@ -5548,7 +6275,7 @@
 </file>
 
 <file path=customXml/itemProps1.xml><?xml version="1.0" encoding="utf-8"?>
-<ds:datastoreItem xmlns:ds="http://schemas.openxmlformats.org/officeDocument/2006/customXml" ds:itemID="{5998F0BF-8AB9-479E-9F72-42B594ED5322}">
+<ds:datastoreItem xmlns:ds="http://schemas.openxmlformats.org/officeDocument/2006/customXml" ds:itemID="{C43F5A43-9127-4535-A919-1779ADFB5EEF}">
   <ds:schemaRefs>
     <ds:schemaRef ds:uri="http://schemas.openxmlformats.org/officeDocument/2006/bibliography"/>
   </ds:schemaRefs>

</xml_diff>